<commit_message>
chapter 4 problem fix
</commit_message>
<xml_diff>
--- a/Homework Problems/Chapter4_Problems.docx
+++ b/Homework Problems/Chapter4_Problems.docx
@@ -1,6 +1,6 @@
 
 <file path=word/document.xml><?xml version="1.0" encoding="utf-8"?>
-<w:document xmlns:wpc="http://schemas.microsoft.com/office/word/2010/wordprocessingCanvas" xmlns:cx="http://schemas.microsoft.com/office/drawing/2014/chartex" xmlns:cx1="http://schemas.microsoft.com/office/drawing/2015/9/8/chartex" xmlns:cx2="http://schemas.microsoft.com/office/drawing/2015/10/21/chartex" xmlns:cx3="http://schemas.microsoft.com/office/drawing/2016/5/9/chartex" xmlns:cx4="http://schemas.microsoft.com/office/drawing/2016/5/10/chartex" xmlns:cx5="http://schemas.microsoft.com/office/drawing/2016/5/11/chartex" xmlns:cx6="http://schemas.microsoft.com/office/drawing/2016/5/12/chartex" xmlns:cx7="http://schemas.microsoft.com/office/drawing/2016/5/13/chartex" xmlns:cx8="http://schemas.microsoft.com/office/drawing/2016/5/14/chartex" xmlns:mc="http://schemas.openxmlformats.org/markup-compatibility/2006" xmlns:aink="http://schemas.microsoft.com/office/drawing/2016/ink" xmlns:am3d="http://schemas.microsoft.com/office/drawing/2017/model3d" xmlns:o="urn:schemas-microsoft-com:office:office" xmlns:r="http://schemas.openxmlformats.org/officeDocument/2006/relationships" xmlns:m="http://schemas.openxmlformats.org/officeDocument/2006/math" xmlns:v="urn:schemas-microsoft-com:vml" xmlns:wp14="http://schemas.microsoft.com/office/word/2010/wordprocessingDrawing" xmlns:wp="http://schemas.openxmlformats.org/drawingml/2006/wordprocessingDrawing" xmlns:w10="urn:schemas-microsoft-com:office:word" xmlns:w="http://schemas.openxmlformats.org/wordprocessingml/2006/main" xmlns:w14="http://schemas.microsoft.com/office/word/2010/wordml" xmlns:w15="http://schemas.microsoft.com/office/word/2012/wordml" xmlns:w16cid="http://schemas.microsoft.com/office/word/2016/wordml/cid" xmlns:w16se="http://schemas.microsoft.com/office/word/2015/wordml/symex" xmlns:wpg="http://schemas.microsoft.com/office/word/2010/wordprocessingGroup" xmlns:wpi="http://schemas.microsoft.com/office/word/2010/wordprocessingInk" xmlns:wne="http://schemas.microsoft.com/office/word/2006/wordml" xmlns:wps="http://schemas.microsoft.com/office/word/2010/wordprocessingShape" mc:Ignorable="w14 w15 w16se w16cid wp14">
+<w:document xmlns:wpc="http://schemas.microsoft.com/office/word/2010/wordprocessingCanvas" xmlns:cx="http://schemas.microsoft.com/office/drawing/2014/chartex" xmlns:cx1="http://schemas.microsoft.com/office/drawing/2015/9/8/chartex" xmlns:cx2="http://schemas.microsoft.com/office/drawing/2015/10/21/chartex" xmlns:cx3="http://schemas.microsoft.com/office/drawing/2016/5/9/chartex" xmlns:cx4="http://schemas.microsoft.com/office/drawing/2016/5/10/chartex" xmlns:cx5="http://schemas.microsoft.com/office/drawing/2016/5/11/chartex" xmlns:cx6="http://schemas.microsoft.com/office/drawing/2016/5/12/chartex" xmlns:cx7="http://schemas.microsoft.com/office/drawing/2016/5/13/chartex" xmlns:cx8="http://schemas.microsoft.com/office/drawing/2016/5/14/chartex" xmlns:mc="http://schemas.openxmlformats.org/markup-compatibility/2006" xmlns:aink="http://schemas.microsoft.com/office/drawing/2016/ink" xmlns:am3d="http://schemas.microsoft.com/office/drawing/2017/model3d" xmlns:o="urn:schemas-microsoft-com:office:office" xmlns:r="http://schemas.openxmlformats.org/officeDocument/2006/relationships" xmlns:m="http://schemas.openxmlformats.org/officeDocument/2006/math" xmlns:v="urn:schemas-microsoft-com:vml" xmlns:wp14="http://schemas.microsoft.com/office/word/2010/wordprocessingDrawing" xmlns:wp="http://schemas.openxmlformats.org/drawingml/2006/wordprocessingDrawing" xmlns:w10="urn:schemas-microsoft-com:office:word" xmlns:w="http://schemas.openxmlformats.org/wordprocessingml/2006/main" xmlns:w14="http://schemas.microsoft.com/office/word/2010/wordml" xmlns:w15="http://schemas.microsoft.com/office/word/2012/wordml" xmlns:w16cex="http://schemas.microsoft.com/office/word/2018/wordml/cex" xmlns:w16cid="http://schemas.microsoft.com/office/word/2016/wordml/cid" xmlns:w16="http://schemas.microsoft.com/office/word/2018/wordml" xmlns:w16se="http://schemas.microsoft.com/office/word/2015/wordml/symex" xmlns:wpg="http://schemas.microsoft.com/office/word/2010/wordprocessingGroup" xmlns:wpi="http://schemas.microsoft.com/office/word/2010/wordprocessingInk" xmlns:wne="http://schemas.microsoft.com/office/word/2006/wordml" xmlns:wps="http://schemas.microsoft.com/office/word/2010/wordprocessingShape" mc:Ignorable="w14 w15 w16se w16cid w16 w16cex wp14">
   <w:body>
     <w:p>
       <w:pPr>
@@ -81,10 +81,7 @@
     </w:p>
     <w:p>
       <w:r>
-        <w:t xml:space="preserve">Problem </w:t>
-      </w:r>
-      <w:r>
-        <w:t>4.2</w:t>
+        <w:t>Problem 4.2</w:t>
       </w:r>
     </w:p>
     <w:p>
@@ -333,10 +330,7 @@
     <w:p>
       <w:r>
         <w:lastRenderedPageBreak/>
-        <w:t xml:space="preserve">Problem </w:t>
-      </w:r>
-      <w:r>
-        <w:t>4.5</w:t>
+        <w:t>Problem 4.5</w:t>
       </w:r>
     </w:p>
     <w:p>
@@ -397,7 +391,11 @@
     </w:p>
     <w:p>
       <w:r>
-        <w:t>Solution: F</w:t>
+        <w:t xml:space="preserve">Solution: </w:t>
+      </w:r>
+      <w:proofErr w:type="spellStart"/>
+      <w:r>
+        <w:t>F</w:t>
       </w:r>
       <w:r>
         <w:rPr>
@@ -405,6 +403,7 @@
         </w:rPr>
         <w:t>eq</w:t>
       </w:r>
+      <w:proofErr w:type="spellEnd"/>
       <w:r>
         <w:t xml:space="preserve"> = 858.01 N acting at 16.6</w:t>
       </w:r>
@@ -415,7 +414,17 @@
         <w:t>o</w:t>
       </w:r>
       <w:r>
-        <w:t xml:space="preserve"> left of the negative y axis, M</w:t>
+        <w:t xml:space="preserve"> </w:t>
+      </w:r>
+      <w:r>
+        <w:t>down from the negative x-</w:t>
+      </w:r>
+      <w:r>
+        <w:t xml:space="preserve">axis, </w:t>
+      </w:r>
+      <w:proofErr w:type="spellStart"/>
+      <w:r>
+        <w:t>M</w:t>
       </w:r>
       <w:r>
         <w:rPr>
@@ -423,6 +432,7 @@
         </w:rPr>
         <w:t>eq</w:t>
       </w:r>
+      <w:proofErr w:type="spellEnd"/>
       <w:r>
         <w:t xml:space="preserve"> = -250 Nm</w:t>
       </w:r>
@@ -500,7 +510,11 @@
     </w:p>
     <w:p>
       <w:r>
-        <w:t>Solution: F</w:t>
+        <w:t xml:space="preserve">Solution: </w:t>
+      </w:r>
+      <w:proofErr w:type="spellStart"/>
+      <w:r>
+        <w:t>F</w:t>
       </w:r>
       <w:r>
         <w:rPr>
@@ -508,8 +522,13 @@
         </w:rPr>
         <w:t>eq</w:t>
       </w:r>
-      <w:r>
-        <w:t xml:space="preserve"> = 105 N, x</w:t>
+      <w:proofErr w:type="spellEnd"/>
+      <w:r>
+        <w:t xml:space="preserve"> = 105 N, </w:t>
+      </w:r>
+      <w:proofErr w:type="spellStart"/>
+      <w:r>
+        <w:t>x</w:t>
       </w:r>
       <w:r>
         <w:rPr>
@@ -517,6 +536,7 @@
         </w:rPr>
         <w:t>eq</w:t>
       </w:r>
+      <w:proofErr w:type="spellEnd"/>
       <w:r>
         <w:t xml:space="preserve"> = 3.29 m</w:t>
       </w:r>
@@ -524,10 +544,7 @@
     <w:p>
       <w:r>
         <w:lastRenderedPageBreak/>
-        <w:t xml:space="preserve">Problem </w:t>
-      </w:r>
-      <w:r>
-        <w:t>4.7</w:t>
+        <w:t>Problem 4.7</w:t>
       </w:r>
     </w:p>
     <w:p>
@@ -595,7 +612,11 @@
     </w:p>
     <w:p>
       <w:r>
-        <w:t>Solution: F</w:t>
+        <w:t xml:space="preserve">Solution: </w:t>
+      </w:r>
+      <w:proofErr w:type="spellStart"/>
+      <w:r>
+        <w:t>F</w:t>
       </w:r>
       <w:r>
         <w:rPr>
@@ -603,8 +624,13 @@
         </w:rPr>
         <w:t>eq</w:t>
       </w:r>
-      <w:r>
-        <w:t xml:space="preserve"> = 5400 lbs, x</w:t>
+      <w:proofErr w:type="spellEnd"/>
+      <w:r>
+        <w:t xml:space="preserve"> = 5400 lbs, </w:t>
+      </w:r>
+      <w:proofErr w:type="spellStart"/>
+      <w:r>
+        <w:t>x</w:t>
       </w:r>
       <w:r>
         <w:rPr>
@@ -612,6 +638,7 @@
         </w:rPr>
         <w:t>eq</w:t>
       </w:r>
+      <w:proofErr w:type="spellEnd"/>
       <w:r>
         <w:t xml:space="preserve"> = 8 ft (measured from wall)</w:t>
       </w:r>
@@ -646,7 +673,6 @@
       <w:pPr>
         <w:jc w:val="center"/>
       </w:pPr>
-      <w:bookmarkStart w:id="0" w:name="_GoBack"/>
       <w:r>
         <w:rPr>
           <w:noProof/>
@@ -687,11 +713,14 @@
           </wp:inline>
         </w:drawing>
       </w:r>
-      <w:bookmarkEnd w:id="0"/>
-    </w:p>
-    <w:p>
-      <w:r>
-        <w:t>Solution: F</w:t>
+    </w:p>
+    <w:p>
+      <w:r>
+        <w:t xml:space="preserve">Solution: </w:t>
+      </w:r>
+      <w:proofErr w:type="spellStart"/>
+      <w:r>
+        <w:t>F</w:t>
       </w:r>
       <w:r>
         <w:rPr>
@@ -699,8 +728,13 @@
         </w:rPr>
         <w:t>eq</w:t>
       </w:r>
-      <w:r>
-        <w:t xml:space="preserve"> = 12 kN, x</w:t>
+      <w:proofErr w:type="spellEnd"/>
+      <w:r>
+        <w:t xml:space="preserve"> = 12 kN, </w:t>
+      </w:r>
+      <w:proofErr w:type="spellStart"/>
+      <w:r>
+        <w:t>x</w:t>
       </w:r>
       <w:r>
         <w:rPr>
@@ -708,14 +742,12 @@
         </w:rPr>
         <w:t>eq</w:t>
       </w:r>
+      <w:proofErr w:type="spellEnd"/>
       <w:r>
         <w:t xml:space="preserve"> = 2.79 m</w:t>
       </w:r>
       <w:r>
-        <w:t xml:space="preserve"> </w:t>
-      </w:r>
-      <w:r>
-        <w:t>(measured from wall)</w:t>
+        <w:t xml:space="preserve"> (measured from wall)</w:t>
       </w:r>
     </w:p>
     <w:sectPr>
@@ -729,7 +761,7 @@
 </file>
 
 <file path=word/styles.xml><?xml version="1.0" encoding="utf-8"?>
-<w:styles xmlns:mc="http://schemas.openxmlformats.org/markup-compatibility/2006" xmlns:r="http://schemas.openxmlformats.org/officeDocument/2006/relationships" xmlns:w="http://schemas.openxmlformats.org/wordprocessingml/2006/main" xmlns:w14="http://schemas.microsoft.com/office/word/2010/wordml" xmlns:w15="http://schemas.microsoft.com/office/word/2012/wordml" xmlns:w16cid="http://schemas.microsoft.com/office/word/2016/wordml/cid" xmlns:w16se="http://schemas.microsoft.com/office/word/2015/wordml/symex" mc:Ignorable="w14 w15 w16se w16cid">
+<w:styles xmlns:mc="http://schemas.openxmlformats.org/markup-compatibility/2006" xmlns:r="http://schemas.openxmlformats.org/officeDocument/2006/relationships" xmlns:w="http://schemas.openxmlformats.org/wordprocessingml/2006/main" xmlns:w14="http://schemas.microsoft.com/office/word/2010/wordml" xmlns:w15="http://schemas.microsoft.com/office/word/2012/wordml" xmlns:w16cex="http://schemas.microsoft.com/office/word/2018/wordml/cex" xmlns:w16cid="http://schemas.microsoft.com/office/word/2016/wordml/cid" xmlns:w16="http://schemas.microsoft.com/office/word/2018/wordml" xmlns:w16se="http://schemas.microsoft.com/office/word/2015/wordml/symex" mc:Ignorable="w14 w15 w16se w16cid w16 w16cex">
   <w:docDefaults>
     <w:rPrDefault>
       <w:rPr>
@@ -851,6 +883,7 @@
     <w:lsdException w:name="HTML Sample" w:semiHidden="1" w:unhideWhenUsed="1"/>
     <w:lsdException w:name="HTML Typewriter" w:semiHidden="1" w:unhideWhenUsed="1"/>
     <w:lsdException w:name="HTML Variable" w:semiHidden="1" w:unhideWhenUsed="1"/>
+    <w:lsdException w:name="Normal Table" w:semiHidden="1" w:unhideWhenUsed="1"/>
     <w:lsdException w:name="annotation subject" w:semiHidden="1" w:unhideWhenUsed="1"/>
     <w:lsdException w:name="No List" w:semiHidden="1" w:unhideWhenUsed="1"/>
     <w:lsdException w:name="Outline List 1" w:semiHidden="1" w:unhideWhenUsed="1"/>
@@ -893,8 +926,11 @@
     <w:lsdException w:name="Table Contemporary" w:semiHidden="1" w:unhideWhenUsed="1"/>
     <w:lsdException w:name="Table Elegant" w:semiHidden="1" w:unhideWhenUsed="1"/>
     <w:lsdException w:name="Table Professional" w:semiHidden="1" w:unhideWhenUsed="1"/>
+    <w:lsdException w:name="Table Subtle 1" w:semiHidden="1" w:unhideWhenUsed="1"/>
     <w:lsdException w:name="Table Subtle 2" w:semiHidden="1" w:unhideWhenUsed="1"/>
     <w:lsdException w:name="Table Web 1" w:semiHidden="1" w:unhideWhenUsed="1"/>
+    <w:lsdException w:name="Table Web 2" w:semiHidden="1" w:unhideWhenUsed="1"/>
+    <w:lsdException w:name="Table Web 3" w:semiHidden="1" w:unhideWhenUsed="1"/>
     <w:lsdException w:name="Balloon Text" w:semiHidden="1" w:unhideWhenUsed="1"/>
     <w:lsdException w:name="Table Grid" w:uiPriority="39"/>
     <w:lsdException w:name="Table Theme" w:semiHidden="1" w:unhideWhenUsed="1"/>

</xml_diff>